<commit_message>
PI start date for postdoc hiring ads
</commit_message>
<xml_diff>
--- a/assets/hirings/hire2025_Postdoc_analysis.docx
+++ b/assets/hirings/hire2025_Postdoc_analysis.docx
@@ -169,7 +169,21 @@
                                 <w:sz w:val="20"/>
                                 <w:szCs w:val="20"/>
                               </w:rPr>
-                              <w:t>Assistant Professor (starting Dec 2025)</w:t>
+                              <w:t>Assistant Professor (starting Dec 202</w:t>
+                            </w:r>
+                            <w:r>
+                              <w:rPr>
+                                <w:sz w:val="20"/>
+                                <w:szCs w:val="20"/>
+                              </w:rPr>
+                              <w:t>4</w:t>
+                            </w:r>
+                            <w:r>
+                              <w:rPr>
+                                <w:sz w:val="20"/>
+                                <w:szCs w:val="20"/>
+                              </w:rPr>
+                              <w:t>)</w:t>
                             </w:r>
                           </w:p>
                           <w:p>
@@ -340,7 +354,7 @@
                                     <pic:cNvPicPr/>
                                   </pic:nvPicPr>
                                   <pic:blipFill>
-                                    <a:blip r:embed="rId8">
+                                    <a:blip r:embed="rId5">
                                       <a:alphaModFix/>
                                     </a:blip>
                                     <a:stretch>
@@ -407,7 +421,21 @@
                           <w:sz w:val="20"/>
                           <w:szCs w:val="20"/>
                         </w:rPr>
-                        <w:t>Assistant Professor (starting Dec 2025)</w:t>
+                        <w:t>Assistant Professor (starting Dec 202</w:t>
+                      </w:r>
+                      <w:r>
+                        <w:rPr>
+                          <w:sz w:val="20"/>
+                          <w:szCs w:val="20"/>
+                        </w:rPr>
+                        <w:t>4</w:t>
+                      </w:r>
+                      <w:r>
+                        <w:rPr>
+                          <w:sz w:val="20"/>
+                          <w:szCs w:val="20"/>
+                        </w:rPr>
+                        <w:t>)</w:t>
                       </w:r>
                     </w:p>
                     <w:p>
@@ -474,7 +502,7 @@
                         </w:rPr>
                         <w:t xml:space="preserve">: </w:t>
                       </w:r>
-                      <w:hyperlink r:id="rId9" w:history="1">
+                      <w:hyperlink r:id="rId8" w:history="1">
                         <w:r>
                           <w:rPr>
                             <w:rStyle w:val="Hyperlink"/>
@@ -510,7 +538,7 @@
                         </w:rPr>
                         <w:t xml:space="preserve"> </w:t>
                       </w:r>
-                      <w:hyperlink r:id="rId10" w:history="1">
+                      <w:hyperlink r:id="rId9" w:history="1">
                         <w:r>
                           <w:rPr>
                             <w:rStyle w:val="Hyperlink"/>
@@ -572,7 +600,7 @@
                     <pic:cNvPicPr/>
                   </pic:nvPicPr>
                   <pic:blipFill>
-                    <a:blip r:embed="rId11" cstate="print"/>
+                    <a:blip r:embed="rId10" cstate="print"/>
                     <a:stretch>
                       <a:fillRect/>
                     </a:stretch>
@@ -914,7 +942,7 @@
         </w:rPr>
         <w:t> </w:t>
       </w:r>
-      <w:hyperlink r:id="rId12" w:tgtFrame="_new" w:history="1">
+      <w:hyperlink r:id="rId11" w:tgtFrame="_new" w:history="1">
         <w:r>
           <w:rPr>
             <w:rStyle w:val="Hyperlink"/>

</xml_diff>

<commit_message>
Deploying to gh-pages from @ inspirelab-site/inspirelab.site@08186f9e769ab5d513fa111402b5f351a36aa623 🚀
</commit_message>
<xml_diff>
--- a/assets/hirings/hire2025_Postdoc_analysis.docx
+++ b/assets/hirings/hire2025_Postdoc_analysis.docx
@@ -169,7 +169,21 @@
                                 <w:sz w:val="20"/>
                                 <w:szCs w:val="20"/>
                               </w:rPr>
-                              <w:t>Assistant Professor (starting Dec 2025)</w:t>
+                              <w:t>Assistant Professor (starting Dec 202</w:t>
+                            </w:r>
+                            <w:r>
+                              <w:rPr>
+                                <w:sz w:val="20"/>
+                                <w:szCs w:val="20"/>
+                              </w:rPr>
+                              <w:t>4</w:t>
+                            </w:r>
+                            <w:r>
+                              <w:rPr>
+                                <w:sz w:val="20"/>
+                                <w:szCs w:val="20"/>
+                              </w:rPr>
+                              <w:t>)</w:t>
                             </w:r>
                           </w:p>
                           <w:p>
@@ -340,7 +354,7 @@
                                     <pic:cNvPicPr/>
                                   </pic:nvPicPr>
                                   <pic:blipFill>
-                                    <a:blip r:embed="rId8">
+                                    <a:blip r:embed="rId5">
                                       <a:alphaModFix/>
                                     </a:blip>
                                     <a:stretch>
@@ -407,7 +421,21 @@
                           <w:sz w:val="20"/>
                           <w:szCs w:val="20"/>
                         </w:rPr>
-                        <w:t>Assistant Professor (starting Dec 2025)</w:t>
+                        <w:t>Assistant Professor (starting Dec 202</w:t>
+                      </w:r>
+                      <w:r>
+                        <w:rPr>
+                          <w:sz w:val="20"/>
+                          <w:szCs w:val="20"/>
+                        </w:rPr>
+                        <w:t>4</w:t>
+                      </w:r>
+                      <w:r>
+                        <w:rPr>
+                          <w:sz w:val="20"/>
+                          <w:szCs w:val="20"/>
+                        </w:rPr>
+                        <w:t>)</w:t>
                       </w:r>
                     </w:p>
                     <w:p>
@@ -474,7 +502,7 @@
                         </w:rPr>
                         <w:t xml:space="preserve">: </w:t>
                       </w:r>
-                      <w:hyperlink r:id="rId9" w:history="1">
+                      <w:hyperlink r:id="rId8" w:history="1">
                         <w:r>
                           <w:rPr>
                             <w:rStyle w:val="Hyperlink"/>
@@ -510,7 +538,7 @@
                         </w:rPr>
                         <w:t xml:space="preserve"> </w:t>
                       </w:r>
-                      <w:hyperlink r:id="rId10" w:history="1">
+                      <w:hyperlink r:id="rId9" w:history="1">
                         <w:r>
                           <w:rPr>
                             <w:rStyle w:val="Hyperlink"/>
@@ -572,7 +600,7 @@
                     <pic:cNvPicPr/>
                   </pic:nvPicPr>
                   <pic:blipFill>
-                    <a:blip r:embed="rId11" cstate="print"/>
+                    <a:blip r:embed="rId10" cstate="print"/>
                     <a:stretch>
                       <a:fillRect/>
                     </a:stretch>
@@ -914,7 +942,7 @@
         </w:rPr>
         <w:t> </w:t>
       </w:r>
-      <w:hyperlink r:id="rId12" w:tgtFrame="_new" w:history="1">
+      <w:hyperlink r:id="rId11" w:tgtFrame="_new" w:history="1">
         <w:r>
           <w:rPr>
             <w:rStyle w:val="Hyperlink"/>

</xml_diff>

<commit_message>
Deploying to gh-pages from @ inspirelab-site/inspirelab.site@2e6dd7c76f4d55a50ceee7455223085ece543c70 🚀
</commit_message>
<xml_diff>
--- a/assets/hirings/hire2025_Postdoc_analysis.docx
+++ b/assets/hirings/hire2025_Postdoc_analysis.docx
@@ -354,7 +354,7 @@
                                     <pic:cNvPicPr/>
                                   </pic:nvPicPr>
                                   <pic:blipFill>
-                                    <a:blip r:embed="rId5">
+                                    <a:blip r:embed="rId8">
                                       <a:alphaModFix/>
                                     </a:blip>
                                     <a:stretch>
@@ -502,7 +502,7 @@
                         </w:rPr>
                         <w:t xml:space="preserve">: </w:t>
                       </w:r>
-                      <w:hyperlink r:id="rId8" w:history="1">
+                      <w:hyperlink r:id="rId9" w:history="1">
                         <w:r>
                           <w:rPr>
                             <w:rStyle w:val="Hyperlink"/>
@@ -538,7 +538,7 @@
                         </w:rPr>
                         <w:t xml:space="preserve"> </w:t>
                       </w:r>
-                      <w:hyperlink r:id="rId9" w:history="1">
+                      <w:hyperlink r:id="rId10" w:history="1">
                         <w:r>
                           <w:rPr>
                             <w:rStyle w:val="Hyperlink"/>
@@ -600,7 +600,7 @@
                     <pic:cNvPicPr/>
                   </pic:nvPicPr>
                   <pic:blipFill>
-                    <a:blip r:embed="rId10" cstate="print"/>
+                    <a:blip r:embed="rId11" cstate="print"/>
                     <a:stretch>
                       <a:fillRect/>
                     </a:stretch>
@@ -942,7 +942,7 @@
         </w:rPr>
         <w:t> </w:t>
       </w:r>
-      <w:hyperlink r:id="rId11" w:tgtFrame="_new" w:history="1">
+      <w:hyperlink r:id="rId12" w:tgtFrame="_new" w:history="1">
         <w:r>
           <w:rPr>
             <w:rStyle w:val="Hyperlink"/>
@@ -1512,7 +1512,25 @@
           <w:sz w:val="20"/>
           <w:szCs w:val="20"/>
         </w:rPr>
-        <w:t>The cover letter should describe your previous experience, interest and expectations for the position, and preferred start date. Email the application as a single PDF file to Dr. Nan Xu (nanxu@umd.edu) with “</w:t>
+        <w:t>The cover letter should describe your previous experience, interest and expectations for the position, and preferred start date. Email the application as a single PDF file to Dr. Nan Xu (</w:t>
+      </w:r>
+      <w:hyperlink r:id="rId13" w:history="1">
+        <w:r>
+          <w:rPr>
+            <w:rStyle w:val="Hyperlink"/>
+            <w:sz w:val="20"/>
+            <w:szCs w:val="20"/>
+          </w:rPr>
+          <w:t>im.nan.xu@gmail.com</w:t>
+        </w:r>
+      </w:hyperlink>
+      <w:r>
+        <w:rPr>
+          <w:color w:val="000000"/>
+          <w:sz w:val="20"/>
+          <w:szCs w:val="20"/>
+        </w:rPr>
+        <w:t>) with “</w:t>
       </w:r>
       <w:r>
         <w:rPr>
@@ -1546,6 +1564,19 @@
         </w:rPr>
         <w:t>” in the subject line.</w:t>
       </w:r>
+    </w:p>
+    <w:p>
+      <w:pPr>
+        <w:widowControl/>
+        <w:autoSpaceDE/>
+        <w:autoSpaceDN/>
+        <w:jc w:val="both"/>
+        <w:rPr>
+          <w:color w:val="000000"/>
+          <w:sz w:val="20"/>
+          <w:szCs w:val="20"/>
+        </w:rPr>
+      </w:pPr>
     </w:p>
     <w:p>
       <w:pPr>

</xml_diff>

<commit_message>
Deploying to gh-pages from @ inspirelab-site/inspirelab.site@6e34587f26a39499413e965c1dda07e47a1b72cf 🚀
</commit_message>
<xml_diff>
--- a/assets/hirings/hire2025_Postdoc_analysis.docx
+++ b/assets/hirings/hire2025_Postdoc_analysis.docx
@@ -1518,10 +1518,12 @@
         <w:r>
           <w:rPr>
             <w:rStyle w:val="Hyperlink"/>
-            <w:sz w:val="20"/>
-            <w:szCs w:val="20"/>
+            <w:rFonts w:ascii="Menlo" w:eastAsia="Times New Roman" w:hAnsi="Menlo" w:cs="Menlo"/>
+            <w:sz w:val="18"/>
+            <w:szCs w:val="18"/>
+            <w:lang w:eastAsia="zh-CN"/>
           </w:rPr>
-          <w:t>im.nan.xu@gmail.com</w:t>
+          <w:t>inspirelabx@gmail.com</w:t>
         </w:r>
       </w:hyperlink>
       <w:r>

</xml_diff>

<commit_message>
postdoc job post contact pdate
</commit_message>
<xml_diff>
--- a/assets/hirings/hire2025_Postdoc_analysis.docx
+++ b/assets/hirings/hire2025_Postdoc_analysis.docx
@@ -807,27 +807,7 @@
           <w:sz w:val="20"/>
           <w:szCs w:val="20"/>
         </w:rPr>
-        <w:t xml:space="preserve">The Imaging- and Neuro-computations for Precision Informatics Research (INSPIRE) Lab is launching at the </w:t>
-      </w:r>
-      <w:proofErr w:type="spellStart"/>
-      <w:r>
-        <w:rPr>
-          <w:rFonts w:ascii="Arial" w:hAnsi="Arial" w:cs="Arial"/>
-          <w:color w:val="000000"/>
-          <w:sz w:val="20"/>
-          <w:szCs w:val="20"/>
-        </w:rPr>
-        <w:t>Fischell</w:t>
-      </w:r>
-      <w:proofErr w:type="spellEnd"/>
-      <w:r>
-        <w:rPr>
-          <w:rFonts w:ascii="Arial" w:hAnsi="Arial" w:cs="Arial"/>
-          <w:color w:val="000000"/>
-          <w:sz w:val="20"/>
-          <w:szCs w:val="20"/>
-        </w:rPr>
-        <w:t xml:space="preserve"> Department of Bioengineering at the University of Maryland, College Park!</w:t>
+        <w:t>The Imaging- and Neuro-computations for Precision Informatics Research (INSPIRE) Lab is launching at the Fischell Department of Bioengineering at the University of Maryland, College Park!</w:t>
       </w:r>
       <w:r>
         <w:rPr>
@@ -1353,25 +1333,7 @@
           <w:sz w:val="20"/>
           <w:szCs w:val="20"/>
         </w:rPr>
-        <w:t xml:space="preserve">Proficiency in tools such as FSL, ANTs, AFNI, </w:t>
-      </w:r>
-      <w:proofErr w:type="spellStart"/>
-      <w:r>
-        <w:rPr>
-          <w:color w:val="212121"/>
-          <w:sz w:val="20"/>
-          <w:szCs w:val="20"/>
-        </w:rPr>
-        <w:t>FreeSurfer</w:t>
-      </w:r>
-      <w:proofErr w:type="spellEnd"/>
-      <w:r>
-        <w:rPr>
-          <w:color w:val="212121"/>
-          <w:sz w:val="20"/>
-          <w:szCs w:val="20"/>
-        </w:rPr>
-        <w:t>, and Linux OS.</w:t>
+        <w:t>Proficiency in tools such as FSL, ANTs, AFNI, FreeSurfer, and Linux OS.</w:t>
       </w:r>
     </w:p>
     <w:p>
@@ -1523,7 +1485,7 @@
             <w:szCs w:val="18"/>
             <w:lang w:eastAsia="zh-CN"/>
           </w:rPr>
-          <w:t>inspirelabx@gmail.com</w:t>
+          <w:t>nanxu@umd.edu</w:t>
         </w:r>
       </w:hyperlink>
       <w:r>

</xml_diff>

<commit_message>
Deploying to gh-pages from @ inspirelab-site/inspirelab.site@aa5d4b974f6bc8badabad3b2b27849db449ed6ab 🚀
</commit_message>
<xml_diff>
--- a/assets/hirings/hire2025_Postdoc_analysis.docx
+++ b/assets/hirings/hire2025_Postdoc_analysis.docx
@@ -807,27 +807,7 @@
           <w:sz w:val="20"/>
           <w:szCs w:val="20"/>
         </w:rPr>
-        <w:t xml:space="preserve">The Imaging- and Neuro-computations for Precision Informatics Research (INSPIRE) Lab is launching at the </w:t>
-      </w:r>
-      <w:proofErr w:type="spellStart"/>
-      <w:r>
-        <w:rPr>
-          <w:rFonts w:ascii="Arial" w:hAnsi="Arial" w:cs="Arial"/>
-          <w:color w:val="000000"/>
-          <w:sz w:val="20"/>
-          <w:szCs w:val="20"/>
-        </w:rPr>
-        <w:t>Fischell</w:t>
-      </w:r>
-      <w:proofErr w:type="spellEnd"/>
-      <w:r>
-        <w:rPr>
-          <w:rFonts w:ascii="Arial" w:hAnsi="Arial" w:cs="Arial"/>
-          <w:color w:val="000000"/>
-          <w:sz w:val="20"/>
-          <w:szCs w:val="20"/>
-        </w:rPr>
-        <w:t xml:space="preserve"> Department of Bioengineering at the University of Maryland, College Park!</w:t>
+        <w:t>The Imaging- and Neuro-computations for Precision Informatics Research (INSPIRE) Lab is launching at the Fischell Department of Bioengineering at the University of Maryland, College Park!</w:t>
       </w:r>
       <w:r>
         <w:rPr>
@@ -1353,25 +1333,7 @@
           <w:sz w:val="20"/>
           <w:szCs w:val="20"/>
         </w:rPr>
-        <w:t xml:space="preserve">Proficiency in tools such as FSL, ANTs, AFNI, </w:t>
-      </w:r>
-      <w:proofErr w:type="spellStart"/>
-      <w:r>
-        <w:rPr>
-          <w:color w:val="212121"/>
-          <w:sz w:val="20"/>
-          <w:szCs w:val="20"/>
-        </w:rPr>
-        <w:t>FreeSurfer</w:t>
-      </w:r>
-      <w:proofErr w:type="spellEnd"/>
-      <w:r>
-        <w:rPr>
-          <w:color w:val="212121"/>
-          <w:sz w:val="20"/>
-          <w:szCs w:val="20"/>
-        </w:rPr>
-        <w:t>, and Linux OS.</w:t>
+        <w:t>Proficiency in tools such as FSL, ANTs, AFNI, FreeSurfer, and Linux OS.</w:t>
       </w:r>
     </w:p>
     <w:p>
@@ -1523,7 +1485,7 @@
             <w:szCs w:val="18"/>
             <w:lang w:eastAsia="zh-CN"/>
           </w:rPr>
-          <w:t>inspirelabx@gmail.com</w:t>
+          <w:t>nanxu@umd.edu</w:t>
         </w:r>
       </w:hyperlink>
       <w:r>

</xml_diff>